<commit_message>
seventh and final commit verified all the check in
</commit_message>
<xml_diff>
--- a/Assignment Part-II.docx
+++ b/Assignment Part-II.docx
@@ -1485,6 +1485,16 @@
         <w:t>SaleCondition_Partial</w:t>
       </w:r>
       <w:proofErr w:type="spellEnd"/>
+    </w:p>
+    <w:p>
+      <w:pPr>
+        <w:rPr>
+          <w:rFonts w:ascii="Arial" w:hAnsi="Arial" w:cs="Arial"/>
+          <w:color w:val="000000" w:themeColor="text1"/>
+          <w:sz w:val="28"/>
+          <w:szCs w:val="28"/>
+        </w:rPr>
+      </w:pPr>
     </w:p>
     <w:p>
       <w:pPr>
@@ -2009,7 +2019,6 @@
           <w:sz w:val="27"/>
           <w:szCs w:val="27"/>
         </w:rPr>
-        <w:lastRenderedPageBreak/>
         <w:t>Question 4</w:t>
       </w:r>
     </w:p>
@@ -2420,7 +2429,31 @@
           <w:sz w:val="28"/>
           <w:szCs w:val="28"/>
         </w:rPr>
-        <w:t xml:space="preserve">If the model is too complex, it will have low bias and high variance. Overfitted </w:t>
+        <w:t xml:space="preserve">If the model is too complex, it will have low bias and high variance. </w:t>
+      </w:r>
+      <w:r>
+        <w:rPr>
+          <w:rFonts w:ascii="Arial" w:hAnsi="Arial" w:cs="Arial"/>
+          <w:b/>
+          <w:bCs/>
+          <w:i/>
+          <w:iCs/>
+          <w:color w:val="4472C4" w:themeColor="accent1"/>
+          <w:sz w:val="28"/>
+          <w:szCs w:val="28"/>
+        </w:rPr>
+        <w:t>Overfitted</w:t>
+      </w:r>
+      <w:r>
+        <w:rPr>
+          <w:rFonts w:ascii="Arial" w:hAnsi="Arial" w:cs="Arial"/>
+          <w:i/>
+          <w:iCs/>
+          <w:color w:val="4472C4" w:themeColor="accent1"/>
+          <w:sz w:val="28"/>
+          <w:szCs w:val="28"/>
+        </w:rPr>
+        <w:t xml:space="preserve"> </w:t>
       </w:r>
     </w:p>
     <w:p>
@@ -2448,7 +2481,44 @@
           <w:sz w:val="28"/>
           <w:szCs w:val="28"/>
         </w:rPr>
-        <w:t xml:space="preserve">If the model is too simple, it will have high bias and low variance underfit </w:t>
+        <w:t xml:space="preserve">If the model is too simple, it will have high bias and low variance </w:t>
+      </w:r>
+      <w:r>
+        <w:rPr>
+          <w:rFonts w:ascii="Arial" w:hAnsi="Arial" w:cs="Arial"/>
+          <w:b/>
+          <w:bCs/>
+          <w:i/>
+          <w:iCs/>
+          <w:color w:val="4472C4" w:themeColor="accent1"/>
+          <w:sz w:val="28"/>
+          <w:szCs w:val="28"/>
+        </w:rPr>
+        <w:t>U</w:t>
+      </w:r>
+      <w:r>
+        <w:rPr>
+          <w:rFonts w:ascii="Arial" w:hAnsi="Arial" w:cs="Arial"/>
+          <w:b/>
+          <w:bCs/>
+          <w:i/>
+          <w:iCs/>
+          <w:color w:val="4472C4" w:themeColor="accent1"/>
+          <w:sz w:val="28"/>
+          <w:szCs w:val="28"/>
+        </w:rPr>
+        <w:t>nderfit</w:t>
+      </w:r>
+      <w:r>
+        <w:rPr>
+          <w:rFonts w:ascii="Arial" w:hAnsi="Arial" w:cs="Arial"/>
+          <w:i/>
+          <w:iCs/>
+          <w:color w:val="4472C4" w:themeColor="accent1"/>
+          <w:sz w:val="28"/>
+          <w:szCs w:val="28"/>
+        </w:rPr>
+        <w:t xml:space="preserve"> </w:t>
       </w:r>
     </w:p>
     <w:p>

</xml_diff>